<commit_message>
Update CSE299.17 G03 Project Proposal.docx
Updated documentation with fixed formatting and payment methods.
</commit_message>
<xml_diff>
--- a/Documentation/CSE299.17 G03 Project Proposal.docx
+++ b/Documentation/CSE299.17 G03 Project Proposal.docx
@@ -1,6 +1,6 @@
 
 <file path=word/document.xml><?xml version="1.0" encoding="utf-8"?>
-<w:document xmlns:wpc="http://schemas.microsoft.com/office/word/2010/wordprocessingCanvas" xmlns:cx="http://schemas.microsoft.com/office/drawing/2014/chartex" xmlns:cx1="http://schemas.microsoft.com/office/drawing/2015/9/8/chartex" xmlns:cx2="http://schemas.microsoft.com/office/drawing/2015/10/21/chartex" xmlns:cx3="http://schemas.microsoft.com/office/drawing/2016/5/9/chartex" xmlns:cx4="http://schemas.microsoft.com/office/drawing/2016/5/10/chartex" xmlns:cx5="http://schemas.microsoft.com/office/drawing/2016/5/11/chartex" xmlns:cx6="http://schemas.microsoft.com/office/drawing/2016/5/12/chartex" xmlns:cx7="http://schemas.microsoft.com/office/drawing/2016/5/13/chartex" xmlns:cx8="http://schemas.microsoft.com/office/drawing/2016/5/14/chartex" xmlns:mc="http://schemas.openxmlformats.org/markup-compatibility/2006" xmlns:aink="http://schemas.microsoft.com/office/drawing/2016/ink" xmlns:am3d="http://schemas.microsoft.com/office/drawing/2017/model3d" xmlns:o="urn:schemas-microsoft-com:office:office" xmlns:r="http://schemas.openxmlformats.org/officeDocument/2006/relationships" xmlns:m="http://schemas.openxmlformats.org/officeDocument/2006/math" xmlns:v="urn:schemas-microsoft-com:vml" xmlns:wp14="http://schemas.microsoft.com/office/word/2010/wordprocessingDrawing" xmlns:wp="http://schemas.openxmlformats.org/drawingml/2006/wordprocessingDrawing" xmlns:w10="urn:schemas-microsoft-com:office:word" xmlns:w="http://schemas.openxmlformats.org/wordprocessingml/2006/main" xmlns:w14="http://schemas.microsoft.com/office/word/2010/wordml" xmlns:w15="http://schemas.microsoft.com/office/word/2012/wordml" xmlns:w16cid="http://schemas.microsoft.com/office/word/2016/wordml/cid" xmlns:w16se="http://schemas.microsoft.com/office/word/2015/wordml/symex" xmlns:wpg="http://schemas.microsoft.com/office/word/2010/wordprocessingGroup" xmlns:wpi="http://schemas.microsoft.com/office/word/2010/wordprocessingInk" xmlns:wne="http://schemas.microsoft.com/office/word/2006/wordml" xmlns:wps="http://schemas.microsoft.com/office/word/2010/wordprocessingShape" mc:Ignorable="w14 w15 w16se w16cid wp14">
+<w:document xmlns:wpc="http://schemas.microsoft.com/office/word/2010/wordprocessingCanvas" xmlns:mc="http://schemas.openxmlformats.org/markup-compatibility/2006" xmlns:o="urn:schemas-microsoft-com:office:office" xmlns:r="http://schemas.openxmlformats.org/officeDocument/2006/relationships" xmlns:m="http://schemas.openxmlformats.org/officeDocument/2006/math" xmlns:v="urn:schemas-microsoft-com:vml" xmlns:wp14="http://schemas.microsoft.com/office/word/2010/wordprocessingDrawing" xmlns:wp="http://schemas.openxmlformats.org/drawingml/2006/wordprocessingDrawing" xmlns:w10="urn:schemas-microsoft-com:office:word" xmlns:w="http://schemas.openxmlformats.org/wordprocessingml/2006/main" xmlns:w14="http://schemas.microsoft.com/office/word/2010/wordml" xmlns:w15="http://schemas.microsoft.com/office/word/2012/wordml" xmlns:wpg="http://schemas.microsoft.com/office/word/2010/wordprocessingGroup" xmlns:wpi="http://schemas.microsoft.com/office/word/2010/wordprocessingInk" xmlns:wne="http://schemas.microsoft.com/office/word/2006/wordml" xmlns:wps="http://schemas.microsoft.com/office/word/2010/wordprocessingShape" mc:Ignorable="w14 w15 wp14">
   <w:background w:color="FFFFFF" w:themeColor="background1"/>
   <w:body>
     <w:bookmarkStart w:id="0" w:name="_Hlk11459341" w:displacedByCustomXml="next"/>
@@ -13,6 +13,7 @@
           <w:docPartUnique/>
         </w:docPartObj>
       </w:sdtPr>
+      <w:sdtEndPr/>
       <w:sdtContent>
         <w:p/>
         <w:p>
@@ -22,6 +23,7 @@
           <w:r>
             <w:rPr>
               <w:noProof/>
+              <w:lang w:val="en-US" w:eastAsia="en-US"/>
             </w:rPr>
             <mc:AlternateContent>
               <mc:Choice Requires="wps">
@@ -80,42 +82,13 @@
                                     <w:szCs w:val="60"/>
                                     <w:lang w:val="en-US" w:eastAsia="en-US"/>
                                   </w:rPr>
-                                  <w:t>T</w:t>
-                                </w:r>
-                                <w:r>
-                                  <w:rPr>
-                                    <w:rFonts w:ascii="Calibri Light" w:eastAsiaTheme="minorEastAsia" w:hAnsi="Calibri Light" w:cs="Calibri Light"/>
-                                    <w:spacing w:val="-40"/>
-                                    <w:sz w:val="60"/>
-                                    <w:szCs w:val="60"/>
-                                    <w:lang w:val="en-US" w:eastAsia="en-US"/>
-                                  </w:rPr>
-                                  <w:t>rism</w:t>
-                                </w:r>
-                                <w:r>
-                                  <w:rPr>
-                                    <w:rFonts w:ascii="Calibri Light" w:eastAsiaTheme="minorEastAsia" w:hAnsi="Calibri Light" w:cs="Calibri Light"/>
-                                    <w:spacing w:val="-40"/>
-                                    <w:sz w:val="60"/>
-                                    <w:szCs w:val="60"/>
-                                    <w:lang w:val="en-US" w:eastAsia="en-US"/>
-                                  </w:rPr>
-                                  <w:t xml:space="preserve"> – A Catalogue of Educational Materi</w:t>
-                                </w:r>
-                                <w:r>
-                                  <w:rPr>
-                                    <w:rFonts w:ascii="Calibri Light" w:eastAsiaTheme="minorEastAsia" w:hAnsi="Calibri Light" w:cs="Calibri Light"/>
-                                    <w:spacing w:val="-40"/>
-                                    <w:sz w:val="60"/>
-                                    <w:szCs w:val="60"/>
-                                    <w:lang w:val="en-US" w:eastAsia="en-US"/>
-                                  </w:rPr>
-                                  <w:t>als</w:t>
+                                  <w:t>Trism – A Catalogue of Educational Materials</w:t>
                                 </w:r>
                               </w:p>
                               <w:p>
                                 <w:pPr>
                                   <w:spacing w:line="216" w:lineRule="auto"/>
+                                  <w:jc w:val="center"/>
                                   <w:rPr>
                                     <w:rFonts w:ascii="Calibri Light" w:eastAsiaTheme="minorEastAsia" w:hAnsi="Calibri Light" w:cs="Calibri Light"/>
                                     <w:sz w:val="36"/>
@@ -136,6 +109,7 @@
                               <w:p>
                                 <w:pPr>
                                   <w:spacing w:line="216" w:lineRule="auto"/>
+                                  <w:jc w:val="center"/>
                                   <w:rPr>
                                     <w:rFonts w:ascii="Calibri Light" w:eastAsiaTheme="minorEastAsia" w:hAnsi="Calibri Light" w:cs="Calibri Light"/>
                                     <w:sz w:val="36"/>
@@ -156,6 +130,7 @@
                               <w:p>
                                 <w:pPr>
                                   <w:spacing w:line="216" w:lineRule="auto"/>
+                                  <w:jc w:val="center"/>
                                   <w:rPr>
                                     <w:rFonts w:ascii="Calibri Light" w:eastAsiaTheme="minorEastAsia" w:hAnsi="Calibri Light" w:cs="Calibri Light"/>
                                     <w:sz w:val="36"/>
@@ -176,6 +151,7 @@
                               <w:p>
                                 <w:pPr>
                                   <w:spacing w:line="216" w:lineRule="auto"/>
+                                  <w:jc w:val="center"/>
                                   <w:rPr>
                                     <w:rFonts w:ascii="Calibri Light" w:eastAsiaTheme="minorEastAsia" w:hAnsi="Calibri Light" w:cs="Calibri Light"/>
                                     <w:sz w:val="36"/>
@@ -190,25 +166,7 @@
                                     <w:szCs w:val="36"/>
                                     <w:lang w:eastAsia="en-US"/>
                                   </w:rPr>
-                                  <w:t>Faculty</w:t>
-                                </w:r>
-                                <w:r>
-                                  <w:rPr>
-                                    <w:rFonts w:ascii="Calibri Light" w:eastAsiaTheme="minorEastAsia" w:hAnsi="Calibri Light" w:cs="Calibri Light"/>
-                                    <w:sz w:val="36"/>
-                                    <w:szCs w:val="36"/>
-                                    <w:lang w:eastAsia="en-US"/>
-                                  </w:rPr>
-                                  <w:t xml:space="preserve"> Name</w:t>
-                                </w:r>
-                                <w:r>
-                                  <w:rPr>
-                                    <w:rFonts w:ascii="Calibri Light" w:eastAsiaTheme="minorEastAsia" w:hAnsi="Calibri Light" w:cs="Calibri Light"/>
-                                    <w:sz w:val="36"/>
-                                    <w:szCs w:val="36"/>
-                                    <w:lang w:eastAsia="en-US"/>
-                                  </w:rPr>
-                                  <w:t>: Shaikh Shawon Arefin Shimon</w:t>
+                                  <w:t>Faculty Name: Shaikh Shawon Arefin Shimon</w:t>
                                 </w:r>
                               </w:p>
                               <w:p>
@@ -225,6 +183,7 @@
                               <w:p>
                                 <w:pPr>
                                   <w:spacing w:line="216" w:lineRule="auto"/>
+                                  <w:jc w:val="center"/>
                                   <w:rPr>
                                     <w:sz w:val="8"/>
                                     <w:szCs w:val="8"/>
@@ -252,7 +211,7 @@
                               <w:tbl>
                                 <w:tblPr>
                                   <w:tblStyle w:val="TableGrid"/>
-                                  <w:tblW w:w="9272" w:type="dxa"/>
+                                  <w:tblW w:w="4357" w:type="dxa"/>
                                   <w:jc w:val="center"/>
                                   <w:tblBorders>
                                     <w:top w:val="none" w:sz="0" w:space="0" w:color="auto"/>
@@ -266,28 +225,29 @@
                                   <w:tblLook w:val="04A0" w:firstRow="1" w:lastRow="0" w:firstColumn="1" w:lastColumn="0" w:noHBand="0" w:noVBand="1"/>
                                 </w:tblPr>
                                 <w:tblGrid>
-                                  <w:gridCol w:w="4636"/>
-                                  <w:gridCol w:w="4636"/>
+                                  <w:gridCol w:w="4357"/>
                                 </w:tblGrid>
                                 <w:tr>
                                   <w:trPr>
-                                    <w:trHeight w:val="497"/>
+                                    <w:trHeight w:val="296"/>
                                     <w:jc w:val="center"/>
                                   </w:trPr>
                                   <w:tc>
                                     <w:tcPr>
-                                      <w:tcW w:w="4636" w:type="dxa"/>
+                                      <w:tcW w:w="4357" w:type="dxa"/>
                                       <w:vAlign w:val="center"/>
                                     </w:tcPr>
                                     <w:p>
                                       <w:pPr>
                                         <w:spacing w:line="216" w:lineRule="auto"/>
+                                        <w:jc w:val="center"/>
                                         <w:rPr>
                                           <w:position w:val="6"/>
                                           <w:sz w:val="28"/>
                                           <w:szCs w:val="28"/>
                                         </w:rPr>
                                       </w:pPr>
+                                      <w:proofErr w:type="spellStart"/>
                                       <w:r>
                                         <w:rPr>
                                           <w:rFonts w:ascii="Calibri Light" w:eastAsiaTheme="minorEastAsia" w:hAnsi="Calibri Light" w:cs="Calibri Light"/>
@@ -296,49 +256,36 @@
                                           <w:szCs w:val="28"/>
                                           <w:lang w:eastAsia="en-US"/>
                                         </w:rPr>
-                                        <w:t>Shadab Hafiz Choudhury</w:t>
+                                        <w:t>Shadab</w:t>
                                       </w:r>
-                                    </w:p>
-                                  </w:tc>
-                                  <w:tc>
-                                    <w:tcPr>
-                                      <w:tcW w:w="4636" w:type="dxa"/>
-                                      <w:vAlign w:val="center"/>
-                                    </w:tcPr>
-                                    <w:p>
-                                      <w:pPr>
+                                      <w:proofErr w:type="spellEnd"/>
+                                      <w:r>
                                         <w:rPr>
-                                          <w:rFonts w:ascii="Calibri Light" w:hAnsi="Calibri Light" w:cs="Calibri Light"/>
+                                          <w:rFonts w:ascii="Calibri Light" w:eastAsiaTheme="minorEastAsia" w:hAnsi="Calibri Light" w:cs="Calibri Light"/>
                                           <w:position w:val="6"/>
                                           <w:sz w:val="28"/>
                                           <w:szCs w:val="28"/>
+                                          <w:lang w:eastAsia="en-US"/>
                                         </w:rPr>
-                                      </w:pPr>
-                                      <w:r>
-                                        <w:rPr>
-                                          <w:rFonts w:ascii="Calibri Light" w:hAnsi="Calibri Light" w:cs="Calibri Light"/>
-                                          <w:position w:val="6"/>
-                                          <w:sz w:val="28"/>
-                                          <w:szCs w:val="28"/>
-                                        </w:rPr>
-                                        <w:t xml:space="preserve">Sarah Suad </w:t>
+                                        <w:t xml:space="preserve"> Hafiz Choudhury</w:t>
                                       </w:r>
                                     </w:p>
                                   </w:tc>
                                 </w:tr>
                                 <w:tr>
                                   <w:trPr>
-                                    <w:trHeight w:val="488"/>
+                                    <w:trHeight w:val="290"/>
                                     <w:jc w:val="center"/>
                                   </w:trPr>
                                   <w:tc>
                                     <w:tcPr>
-                                      <w:tcW w:w="4636" w:type="dxa"/>
+                                      <w:tcW w:w="4357" w:type="dxa"/>
                                       <w:vAlign w:val="center"/>
                                     </w:tcPr>
                                     <w:p>
                                       <w:pPr>
                                         <w:spacing w:line="216" w:lineRule="auto"/>
+                                        <w:jc w:val="center"/>
                                         <w:rPr>
                                           <w:position w:val="6"/>
                                           <w:sz w:val="28"/>
@@ -357,45 +304,21 @@
                                       </w:r>
                                     </w:p>
                                   </w:tc>
-                                  <w:tc>
-                                    <w:tcPr>
-                                      <w:tcW w:w="4636" w:type="dxa"/>
-                                      <w:vAlign w:val="center"/>
-                                    </w:tcPr>
-                                    <w:p>
-                                      <w:pPr>
-                                        <w:rPr>
-                                          <w:rFonts w:ascii="Calibri Light" w:hAnsi="Calibri Light" w:cs="Calibri Light"/>
-                                          <w:position w:val="6"/>
-                                          <w:sz w:val="28"/>
-                                          <w:szCs w:val="28"/>
-                                        </w:rPr>
-                                      </w:pPr>
-                                      <w:r>
-                                        <w:rPr>
-                                          <w:rFonts w:ascii="Calibri Light" w:hAnsi="Calibri Light" w:cs="Calibri Light"/>
-                                          <w:position w:val="6"/>
-                                          <w:sz w:val="28"/>
-                                          <w:szCs w:val="28"/>
-                                        </w:rPr>
-                                        <w:t>1632282642</w:t>
-                                      </w:r>
-                                    </w:p>
-                                  </w:tc>
                                 </w:tr>
                                 <w:tr>
                                   <w:trPr>
-                                    <w:trHeight w:val="452"/>
+                                    <w:trHeight w:val="269"/>
                                     <w:jc w:val="center"/>
                                   </w:trPr>
                                   <w:tc>
                                     <w:tcPr>
-                                      <w:tcW w:w="4636" w:type="dxa"/>
+                                      <w:tcW w:w="4357" w:type="dxa"/>
                                       <w:vAlign w:val="center"/>
                                     </w:tcPr>
                                     <w:p>
                                       <w:pPr>
                                         <w:spacing w:line="216" w:lineRule="auto"/>
+                                        <w:jc w:val="center"/>
                                         <w:rPr>
                                           <w:position w:val="6"/>
                                           <w:sz w:val="28"/>
@@ -417,18 +340,134 @@
                                       </w:hyperlink>
                                     </w:p>
                                   </w:tc>
+                                </w:tr>
+                                <w:tr>
+                                  <w:trPr>
+                                    <w:trHeight w:val="138"/>
+                                    <w:jc w:val="center"/>
+                                  </w:trPr>
                                   <w:tc>
                                     <w:tcPr>
-                                      <w:tcW w:w="4636" w:type="dxa"/>
+                                      <w:tcW w:w="4357" w:type="dxa"/>
                                       <w:vAlign w:val="center"/>
                                     </w:tcPr>
                                     <w:p>
                                       <w:pPr>
+                                        <w:spacing w:line="216" w:lineRule="auto"/>
+                                        <w:rPr>
+                                          <w:rStyle w:val="Hyperlink"/>
+                                          <w:rFonts w:ascii="Calibri Light" w:eastAsiaTheme="minorEastAsia" w:hAnsi="Calibri Light" w:cs="Calibri Light"/>
+                                          <w:position w:val="6"/>
+                                          <w:sz w:val="4"/>
+                                          <w:szCs w:val="28"/>
+                                          <w:lang w:eastAsia="en-US"/>
+                                        </w:rPr>
+                                      </w:pPr>
+                                    </w:p>
+                                  </w:tc>
+                                </w:tr>
+                                <w:tr>
+                                  <w:trPr>
+                                    <w:trHeight w:val="269"/>
+                                    <w:jc w:val="center"/>
+                                  </w:trPr>
+                                  <w:tc>
+                                    <w:tcPr>
+                                      <w:tcW w:w="4357" w:type="dxa"/>
+                                      <w:vAlign w:val="center"/>
+                                    </w:tcPr>
+                                    <w:p>
+                                      <w:pPr>
+                                        <w:spacing w:line="216" w:lineRule="auto"/>
+                                        <w:jc w:val="center"/>
+                                        <w:rPr>
+                                          <w:rStyle w:val="Hyperlink"/>
+                                          <w:rFonts w:ascii="Calibri Light" w:eastAsiaTheme="minorEastAsia" w:hAnsi="Calibri Light" w:cs="Calibri Light"/>
+                                          <w:position w:val="6"/>
+                                          <w:sz w:val="28"/>
+                                          <w:szCs w:val="28"/>
+                                          <w:lang w:eastAsia="en-US"/>
+                                        </w:rPr>
+                                      </w:pPr>
+                                      <w:r>
                                         <w:rPr>
                                           <w:rFonts w:ascii="Calibri Light" w:hAnsi="Calibri Light" w:cs="Calibri Light"/>
                                           <w:position w:val="6"/>
                                           <w:sz w:val="28"/>
                                           <w:szCs w:val="28"/>
+                                        </w:rPr>
+                                        <w:t xml:space="preserve">Sarah </w:t>
+                                      </w:r>
+                                      <w:proofErr w:type="spellStart"/>
+                                      <w:r>
+                                        <w:rPr>
+                                          <w:rFonts w:ascii="Calibri Light" w:hAnsi="Calibri Light" w:cs="Calibri Light"/>
+                                          <w:position w:val="6"/>
+                                          <w:sz w:val="28"/>
+                                          <w:szCs w:val="28"/>
+                                        </w:rPr>
+                                        <w:t>Suad</w:t>
+                                      </w:r>
+                                      <w:proofErr w:type="spellEnd"/>
+                                    </w:p>
+                                  </w:tc>
+                                </w:tr>
+                                <w:tr>
+                                  <w:trPr>
+                                    <w:trHeight w:val="269"/>
+                                    <w:jc w:val="center"/>
+                                  </w:trPr>
+                                  <w:tc>
+                                    <w:tcPr>
+                                      <w:tcW w:w="4357" w:type="dxa"/>
+                                      <w:vAlign w:val="center"/>
+                                    </w:tcPr>
+                                    <w:p>
+                                      <w:pPr>
+                                        <w:spacing w:line="216" w:lineRule="auto"/>
+                                        <w:jc w:val="center"/>
+                                        <w:rPr>
+                                          <w:rStyle w:val="Hyperlink"/>
+                                          <w:rFonts w:ascii="Calibri Light" w:eastAsiaTheme="minorEastAsia" w:hAnsi="Calibri Light" w:cs="Calibri Light"/>
+                                          <w:position w:val="6"/>
+                                          <w:sz w:val="28"/>
+                                          <w:szCs w:val="28"/>
+                                          <w:lang w:eastAsia="en-US"/>
+                                        </w:rPr>
+                                      </w:pPr>
+                                      <w:r>
+                                        <w:rPr>
+                                          <w:rFonts w:ascii="Calibri Light" w:hAnsi="Calibri Light" w:cs="Calibri Light"/>
+                                          <w:position w:val="6"/>
+                                          <w:sz w:val="28"/>
+                                          <w:szCs w:val="28"/>
+                                        </w:rPr>
+                                        <w:t>1632282642</w:t>
+                                      </w:r>
+                                    </w:p>
+                                  </w:tc>
+                                </w:tr>
+                                <w:tr>
+                                  <w:trPr>
+                                    <w:trHeight w:val="269"/>
+                                    <w:jc w:val="center"/>
+                                  </w:trPr>
+                                  <w:tc>
+                                    <w:tcPr>
+                                      <w:tcW w:w="4357" w:type="dxa"/>
+                                      <w:vAlign w:val="center"/>
+                                    </w:tcPr>
+                                    <w:p>
+                                      <w:pPr>
+                                        <w:spacing w:line="216" w:lineRule="auto"/>
+                                        <w:jc w:val="center"/>
+                                        <w:rPr>
+                                          <w:rStyle w:val="Hyperlink"/>
+                                          <w:rFonts w:ascii="Calibri Light" w:eastAsiaTheme="minorEastAsia" w:hAnsi="Calibri Light" w:cs="Calibri Light"/>
+                                          <w:position w:val="6"/>
+                                          <w:sz w:val="28"/>
+                                          <w:szCs w:val="28"/>
+                                          <w:lang w:eastAsia="en-US"/>
                                         </w:rPr>
                                       </w:pPr>
                                       <w:hyperlink r:id="rId6" w:history="1">
@@ -554,42 +593,13 @@
                               <w:szCs w:val="60"/>
                               <w:lang w:val="en-US" w:eastAsia="en-US"/>
                             </w:rPr>
-                            <w:t>T</w:t>
-                          </w:r>
-                          <w:r>
-                            <w:rPr>
-                              <w:rFonts w:ascii="Calibri Light" w:eastAsiaTheme="minorEastAsia" w:hAnsi="Calibri Light" w:cs="Calibri Light"/>
-                              <w:spacing w:val="-40"/>
-                              <w:sz w:val="60"/>
-                              <w:szCs w:val="60"/>
-                              <w:lang w:val="en-US" w:eastAsia="en-US"/>
-                            </w:rPr>
-                            <w:t>rism</w:t>
-                          </w:r>
-                          <w:r>
-                            <w:rPr>
-                              <w:rFonts w:ascii="Calibri Light" w:eastAsiaTheme="minorEastAsia" w:hAnsi="Calibri Light" w:cs="Calibri Light"/>
-                              <w:spacing w:val="-40"/>
-                              <w:sz w:val="60"/>
-                              <w:szCs w:val="60"/>
-                              <w:lang w:val="en-US" w:eastAsia="en-US"/>
-                            </w:rPr>
-                            <w:t xml:space="preserve"> – A Catalogue of Educational Materi</w:t>
-                          </w:r>
-                          <w:r>
-                            <w:rPr>
-                              <w:rFonts w:ascii="Calibri Light" w:eastAsiaTheme="minorEastAsia" w:hAnsi="Calibri Light" w:cs="Calibri Light"/>
-                              <w:spacing w:val="-40"/>
-                              <w:sz w:val="60"/>
-                              <w:szCs w:val="60"/>
-                              <w:lang w:val="en-US" w:eastAsia="en-US"/>
-                            </w:rPr>
-                            <w:t>als</w:t>
+                            <w:t>Trism – A Catalogue of Educational Materials</w:t>
                           </w:r>
                         </w:p>
                         <w:p>
                           <w:pPr>
                             <w:spacing w:line="216" w:lineRule="auto"/>
+                            <w:jc w:val="center"/>
                             <w:rPr>
                               <w:rFonts w:ascii="Calibri Light" w:eastAsiaTheme="minorEastAsia" w:hAnsi="Calibri Light" w:cs="Calibri Light"/>
                               <w:sz w:val="36"/>
@@ -610,6 +620,7 @@
                         <w:p>
                           <w:pPr>
                             <w:spacing w:line="216" w:lineRule="auto"/>
+                            <w:jc w:val="center"/>
                             <w:rPr>
                               <w:rFonts w:ascii="Calibri Light" w:eastAsiaTheme="minorEastAsia" w:hAnsi="Calibri Light" w:cs="Calibri Light"/>
                               <w:sz w:val="36"/>
@@ -630,6 +641,7 @@
                         <w:p>
                           <w:pPr>
                             <w:spacing w:line="216" w:lineRule="auto"/>
+                            <w:jc w:val="center"/>
                             <w:rPr>
                               <w:rFonts w:ascii="Calibri Light" w:eastAsiaTheme="minorEastAsia" w:hAnsi="Calibri Light" w:cs="Calibri Light"/>
                               <w:sz w:val="36"/>
@@ -650,6 +662,7 @@
                         <w:p>
                           <w:pPr>
                             <w:spacing w:line="216" w:lineRule="auto"/>
+                            <w:jc w:val="center"/>
                             <w:rPr>
                               <w:rFonts w:ascii="Calibri Light" w:eastAsiaTheme="minorEastAsia" w:hAnsi="Calibri Light" w:cs="Calibri Light"/>
                               <w:sz w:val="36"/>
@@ -664,25 +677,7 @@
                               <w:szCs w:val="36"/>
                               <w:lang w:eastAsia="en-US"/>
                             </w:rPr>
-                            <w:t>Faculty</w:t>
-                          </w:r>
-                          <w:r>
-                            <w:rPr>
-                              <w:rFonts w:ascii="Calibri Light" w:eastAsiaTheme="minorEastAsia" w:hAnsi="Calibri Light" w:cs="Calibri Light"/>
-                              <w:sz w:val="36"/>
-                              <w:szCs w:val="36"/>
-                              <w:lang w:eastAsia="en-US"/>
-                            </w:rPr>
-                            <w:t xml:space="preserve"> Name</w:t>
-                          </w:r>
-                          <w:r>
-                            <w:rPr>
-                              <w:rFonts w:ascii="Calibri Light" w:eastAsiaTheme="minorEastAsia" w:hAnsi="Calibri Light" w:cs="Calibri Light"/>
-                              <w:sz w:val="36"/>
-                              <w:szCs w:val="36"/>
-                              <w:lang w:eastAsia="en-US"/>
-                            </w:rPr>
-                            <w:t>: Shaikh Shawon Arefin Shimon</w:t>
+                            <w:t>Faculty Name: Shaikh Shawon Arefin Shimon</w:t>
                           </w:r>
                         </w:p>
                         <w:p>
@@ -699,6 +694,7 @@
                         <w:p>
                           <w:pPr>
                             <w:spacing w:line="216" w:lineRule="auto"/>
+                            <w:jc w:val="center"/>
                             <w:rPr>
                               <w:sz w:val="8"/>
                               <w:szCs w:val="8"/>
@@ -726,7 +722,7 @@
                         <w:tbl>
                           <w:tblPr>
                             <w:tblStyle w:val="TableGrid"/>
-                            <w:tblW w:w="9272" w:type="dxa"/>
+                            <w:tblW w:w="4357" w:type="dxa"/>
                             <w:jc w:val="center"/>
                             <w:tblBorders>
                               <w:top w:val="none" w:sz="0" w:space="0" w:color="auto"/>
@@ -740,28 +736,29 @@
                             <w:tblLook w:val="04A0" w:firstRow="1" w:lastRow="0" w:firstColumn="1" w:lastColumn="0" w:noHBand="0" w:noVBand="1"/>
                           </w:tblPr>
                           <w:tblGrid>
-                            <w:gridCol w:w="4636"/>
-                            <w:gridCol w:w="4636"/>
+                            <w:gridCol w:w="4357"/>
                           </w:tblGrid>
                           <w:tr>
                             <w:trPr>
-                              <w:trHeight w:val="497"/>
+                              <w:trHeight w:val="296"/>
                               <w:jc w:val="center"/>
                             </w:trPr>
                             <w:tc>
                               <w:tcPr>
-                                <w:tcW w:w="4636" w:type="dxa"/>
+                                <w:tcW w:w="4357" w:type="dxa"/>
                                 <w:vAlign w:val="center"/>
                               </w:tcPr>
                               <w:p>
                                 <w:pPr>
                                   <w:spacing w:line="216" w:lineRule="auto"/>
+                                  <w:jc w:val="center"/>
                                   <w:rPr>
                                     <w:position w:val="6"/>
                                     <w:sz w:val="28"/>
                                     <w:szCs w:val="28"/>
                                   </w:rPr>
                                 </w:pPr>
+                                <w:proofErr w:type="spellStart"/>
                                 <w:r>
                                   <w:rPr>
                                     <w:rFonts w:ascii="Calibri Light" w:eastAsiaTheme="minorEastAsia" w:hAnsi="Calibri Light" w:cs="Calibri Light"/>
@@ -770,49 +767,36 @@
                                     <w:szCs w:val="28"/>
                                     <w:lang w:eastAsia="en-US"/>
                                   </w:rPr>
-                                  <w:t>Shadab Hafiz Choudhury</w:t>
+                                  <w:t>Shadab</w:t>
                                 </w:r>
-                              </w:p>
-                            </w:tc>
-                            <w:tc>
-                              <w:tcPr>
-                                <w:tcW w:w="4636" w:type="dxa"/>
-                                <w:vAlign w:val="center"/>
-                              </w:tcPr>
-                              <w:p>
-                                <w:pPr>
+                                <w:proofErr w:type="spellEnd"/>
+                                <w:r>
                                   <w:rPr>
-                                    <w:rFonts w:ascii="Calibri Light" w:hAnsi="Calibri Light" w:cs="Calibri Light"/>
+                                    <w:rFonts w:ascii="Calibri Light" w:eastAsiaTheme="minorEastAsia" w:hAnsi="Calibri Light" w:cs="Calibri Light"/>
                                     <w:position w:val="6"/>
                                     <w:sz w:val="28"/>
                                     <w:szCs w:val="28"/>
+                                    <w:lang w:eastAsia="en-US"/>
                                   </w:rPr>
-                                </w:pPr>
-                                <w:r>
-                                  <w:rPr>
-                                    <w:rFonts w:ascii="Calibri Light" w:hAnsi="Calibri Light" w:cs="Calibri Light"/>
-                                    <w:position w:val="6"/>
-                                    <w:sz w:val="28"/>
-                                    <w:szCs w:val="28"/>
-                                  </w:rPr>
-                                  <w:t xml:space="preserve">Sarah Suad </w:t>
+                                  <w:t xml:space="preserve"> Hafiz Choudhury</w:t>
                                 </w:r>
                               </w:p>
                             </w:tc>
                           </w:tr>
                           <w:tr>
                             <w:trPr>
-                              <w:trHeight w:val="488"/>
+                              <w:trHeight w:val="290"/>
                               <w:jc w:val="center"/>
                             </w:trPr>
                             <w:tc>
                               <w:tcPr>
-                                <w:tcW w:w="4636" w:type="dxa"/>
+                                <w:tcW w:w="4357" w:type="dxa"/>
                                 <w:vAlign w:val="center"/>
                               </w:tcPr>
                               <w:p>
                                 <w:pPr>
                                   <w:spacing w:line="216" w:lineRule="auto"/>
+                                  <w:jc w:val="center"/>
                                   <w:rPr>
                                     <w:position w:val="6"/>
                                     <w:sz w:val="28"/>
@@ -831,45 +815,21 @@
                                 </w:r>
                               </w:p>
                             </w:tc>
-                            <w:tc>
-                              <w:tcPr>
-                                <w:tcW w:w="4636" w:type="dxa"/>
-                                <w:vAlign w:val="center"/>
-                              </w:tcPr>
-                              <w:p>
-                                <w:pPr>
-                                  <w:rPr>
-                                    <w:rFonts w:ascii="Calibri Light" w:hAnsi="Calibri Light" w:cs="Calibri Light"/>
-                                    <w:position w:val="6"/>
-                                    <w:sz w:val="28"/>
-                                    <w:szCs w:val="28"/>
-                                  </w:rPr>
-                                </w:pPr>
-                                <w:r>
-                                  <w:rPr>
-                                    <w:rFonts w:ascii="Calibri Light" w:hAnsi="Calibri Light" w:cs="Calibri Light"/>
-                                    <w:position w:val="6"/>
-                                    <w:sz w:val="28"/>
-                                    <w:szCs w:val="28"/>
-                                  </w:rPr>
-                                  <w:t>1632282642</w:t>
-                                </w:r>
-                              </w:p>
-                            </w:tc>
                           </w:tr>
                           <w:tr>
                             <w:trPr>
-                              <w:trHeight w:val="452"/>
+                              <w:trHeight w:val="269"/>
                               <w:jc w:val="center"/>
                             </w:trPr>
                             <w:tc>
                               <w:tcPr>
-                                <w:tcW w:w="4636" w:type="dxa"/>
+                                <w:tcW w:w="4357" w:type="dxa"/>
                                 <w:vAlign w:val="center"/>
                               </w:tcPr>
                               <w:p>
                                 <w:pPr>
                                   <w:spacing w:line="216" w:lineRule="auto"/>
+                                  <w:jc w:val="center"/>
                                   <w:rPr>
                                     <w:position w:val="6"/>
                                     <w:sz w:val="28"/>
@@ -891,18 +851,134 @@
                                 </w:hyperlink>
                               </w:p>
                             </w:tc>
+                          </w:tr>
+                          <w:tr>
+                            <w:trPr>
+                              <w:trHeight w:val="138"/>
+                              <w:jc w:val="center"/>
+                            </w:trPr>
                             <w:tc>
                               <w:tcPr>
-                                <w:tcW w:w="4636" w:type="dxa"/>
+                                <w:tcW w:w="4357" w:type="dxa"/>
                                 <w:vAlign w:val="center"/>
                               </w:tcPr>
                               <w:p>
                                 <w:pPr>
+                                  <w:spacing w:line="216" w:lineRule="auto"/>
+                                  <w:rPr>
+                                    <w:rStyle w:val="Hyperlink"/>
+                                    <w:rFonts w:ascii="Calibri Light" w:eastAsiaTheme="minorEastAsia" w:hAnsi="Calibri Light" w:cs="Calibri Light"/>
+                                    <w:position w:val="6"/>
+                                    <w:sz w:val="4"/>
+                                    <w:szCs w:val="28"/>
+                                    <w:lang w:eastAsia="en-US"/>
+                                  </w:rPr>
+                                </w:pPr>
+                              </w:p>
+                            </w:tc>
+                          </w:tr>
+                          <w:tr>
+                            <w:trPr>
+                              <w:trHeight w:val="269"/>
+                              <w:jc w:val="center"/>
+                            </w:trPr>
+                            <w:tc>
+                              <w:tcPr>
+                                <w:tcW w:w="4357" w:type="dxa"/>
+                                <w:vAlign w:val="center"/>
+                              </w:tcPr>
+                              <w:p>
+                                <w:pPr>
+                                  <w:spacing w:line="216" w:lineRule="auto"/>
+                                  <w:jc w:val="center"/>
+                                  <w:rPr>
+                                    <w:rStyle w:val="Hyperlink"/>
+                                    <w:rFonts w:ascii="Calibri Light" w:eastAsiaTheme="minorEastAsia" w:hAnsi="Calibri Light" w:cs="Calibri Light"/>
+                                    <w:position w:val="6"/>
+                                    <w:sz w:val="28"/>
+                                    <w:szCs w:val="28"/>
+                                    <w:lang w:eastAsia="en-US"/>
+                                  </w:rPr>
+                                </w:pPr>
+                                <w:r>
                                   <w:rPr>
                                     <w:rFonts w:ascii="Calibri Light" w:hAnsi="Calibri Light" w:cs="Calibri Light"/>
                                     <w:position w:val="6"/>
                                     <w:sz w:val="28"/>
                                     <w:szCs w:val="28"/>
+                                  </w:rPr>
+                                  <w:t xml:space="preserve">Sarah </w:t>
+                                </w:r>
+                                <w:proofErr w:type="spellStart"/>
+                                <w:r>
+                                  <w:rPr>
+                                    <w:rFonts w:ascii="Calibri Light" w:hAnsi="Calibri Light" w:cs="Calibri Light"/>
+                                    <w:position w:val="6"/>
+                                    <w:sz w:val="28"/>
+                                    <w:szCs w:val="28"/>
+                                  </w:rPr>
+                                  <w:t>Suad</w:t>
+                                </w:r>
+                                <w:proofErr w:type="spellEnd"/>
+                              </w:p>
+                            </w:tc>
+                          </w:tr>
+                          <w:tr>
+                            <w:trPr>
+                              <w:trHeight w:val="269"/>
+                              <w:jc w:val="center"/>
+                            </w:trPr>
+                            <w:tc>
+                              <w:tcPr>
+                                <w:tcW w:w="4357" w:type="dxa"/>
+                                <w:vAlign w:val="center"/>
+                              </w:tcPr>
+                              <w:p>
+                                <w:pPr>
+                                  <w:spacing w:line="216" w:lineRule="auto"/>
+                                  <w:jc w:val="center"/>
+                                  <w:rPr>
+                                    <w:rStyle w:val="Hyperlink"/>
+                                    <w:rFonts w:ascii="Calibri Light" w:eastAsiaTheme="minorEastAsia" w:hAnsi="Calibri Light" w:cs="Calibri Light"/>
+                                    <w:position w:val="6"/>
+                                    <w:sz w:val="28"/>
+                                    <w:szCs w:val="28"/>
+                                    <w:lang w:eastAsia="en-US"/>
+                                  </w:rPr>
+                                </w:pPr>
+                                <w:r>
+                                  <w:rPr>
+                                    <w:rFonts w:ascii="Calibri Light" w:hAnsi="Calibri Light" w:cs="Calibri Light"/>
+                                    <w:position w:val="6"/>
+                                    <w:sz w:val="28"/>
+                                    <w:szCs w:val="28"/>
+                                  </w:rPr>
+                                  <w:t>1632282642</w:t>
+                                </w:r>
+                              </w:p>
+                            </w:tc>
+                          </w:tr>
+                          <w:tr>
+                            <w:trPr>
+                              <w:trHeight w:val="269"/>
+                              <w:jc w:val="center"/>
+                            </w:trPr>
+                            <w:tc>
+                              <w:tcPr>
+                                <w:tcW w:w="4357" w:type="dxa"/>
+                                <w:vAlign w:val="center"/>
+                              </w:tcPr>
+                              <w:p>
+                                <w:pPr>
+                                  <w:spacing w:line="216" w:lineRule="auto"/>
+                                  <w:jc w:val="center"/>
+                                  <w:rPr>
+                                    <w:rStyle w:val="Hyperlink"/>
+                                    <w:rFonts w:ascii="Calibri Light" w:eastAsiaTheme="minorEastAsia" w:hAnsi="Calibri Light" w:cs="Calibri Light"/>
+                                    <w:position w:val="6"/>
+                                    <w:sz w:val="28"/>
+                                    <w:szCs w:val="28"/>
+                                    <w:lang w:eastAsia="en-US"/>
                                   </w:rPr>
                                 </w:pPr>
                                 <w:hyperlink r:id="rId9" w:history="1">
@@ -990,6 +1066,7 @@
           <w:r>
             <w:rPr>
               <w:noProof/>
+              <w:lang w:val="en-US" w:eastAsia="en-US"/>
             </w:rPr>
             <w:drawing>
               <wp:inline distT="0" distB="0" distL="0" distR="0" wp14:anchorId="67AC1DB1" wp14:editId="01C4A04A">
@@ -1070,6 +1147,7 @@
     <w:p>
       <w:pPr>
         <w:spacing w:after="240"/>
+        <w:jc w:val="both"/>
         <w:rPr>
           <w:rFonts w:ascii="Calibri Light" w:hAnsi="Calibri Light" w:cs="Calibri Light"/>
         </w:rPr>
@@ -1127,6 +1205,7 @@
     <w:p>
       <w:pPr>
         <w:spacing w:after="240"/>
+        <w:jc w:val="both"/>
         <w:rPr>
           <w:rFonts w:ascii="Calibri Light" w:hAnsi="Calibri Light" w:cs="Calibri Light"/>
         </w:rPr>
@@ -1141,6 +1220,7 @@
     <w:p>
       <w:pPr>
         <w:spacing w:after="240"/>
+        <w:jc w:val="both"/>
         <w:rPr>
           <w:rFonts w:ascii="Calibri Light" w:hAnsi="Calibri Light" w:cs="Calibri Light"/>
         </w:rPr>
@@ -1162,6 +1242,7 @@
     <w:p>
       <w:pPr>
         <w:spacing w:after="240"/>
+        <w:jc w:val="both"/>
         <w:rPr>
           <w:rFonts w:ascii="Calibri Light" w:hAnsi="Calibri Light" w:cs="Calibri Light"/>
         </w:rPr>
@@ -1216,16 +1297,16 @@
     <w:p>
       <w:pPr>
         <w:spacing w:after="240"/>
+        <w:jc w:val="both"/>
         <w:rPr>
           <w:rFonts w:ascii="Calibri Light" w:hAnsi="Calibri Light" w:cs="Calibri Light"/>
           <w:b/>
         </w:rPr>
       </w:pPr>
-      <w:bookmarkStart w:id="1" w:name="_GoBack"/>
-      <w:bookmarkEnd w:id="1"/>
     </w:p>
     <w:p>
       <w:pPr>
+        <w:jc w:val="both"/>
         <w:rPr>
           <w:rFonts w:ascii="Calibri Light" w:hAnsi="Calibri Light" w:cs="Calibri Light"/>
           <w:b/>
@@ -1269,6 +1350,7 @@
           </w:tcPr>
           <w:p>
             <w:pPr>
+              <w:jc w:val="both"/>
               <w:rPr>
                 <w:rFonts w:ascii="Calibri Light" w:hAnsi="Calibri Light" w:cs="Calibri Light"/>
               </w:rPr>
@@ -1311,6 +1393,7 @@
                 <w:ilvl w:val="0"/>
                 <w:numId w:val="12"/>
               </w:numPr>
+              <w:jc w:val="both"/>
               <w:rPr>
                 <w:rFonts w:ascii="Calibri Light" w:hAnsi="Calibri Light" w:cs="Calibri Light"/>
               </w:rPr>
@@ -1329,6 +1412,7 @@
                 <w:ilvl w:val="0"/>
                 <w:numId w:val="12"/>
               </w:numPr>
+              <w:jc w:val="both"/>
               <w:rPr>
                 <w:rFonts w:ascii="Calibri Light" w:hAnsi="Calibri Light" w:cs="Calibri Light"/>
               </w:rPr>
@@ -1380,6 +1464,7 @@
           </w:tcPr>
           <w:p>
             <w:pPr>
+              <w:jc w:val="both"/>
               <w:rPr>
                 <w:rFonts w:ascii="Calibri Light" w:hAnsi="Calibri Light" w:cs="Calibri Light"/>
               </w:rPr>
@@ -1410,6 +1495,7 @@
                 <w:ilvl w:val="0"/>
                 <w:numId w:val="12"/>
               </w:numPr>
+              <w:jc w:val="both"/>
               <w:rPr>
                 <w:rFonts w:ascii="Calibri Light" w:hAnsi="Calibri Light" w:cs="Calibri Light"/>
               </w:rPr>
@@ -1434,6 +1520,7 @@
                 <w:ilvl w:val="0"/>
                 <w:numId w:val="12"/>
               </w:numPr>
+              <w:jc w:val="both"/>
               <w:rPr>
                 <w:rFonts w:ascii="Calibri Light" w:hAnsi="Calibri Light" w:cs="Calibri Light"/>
               </w:rPr>
@@ -1452,6 +1539,7 @@
                 <w:ilvl w:val="0"/>
                 <w:numId w:val="12"/>
               </w:numPr>
+              <w:jc w:val="both"/>
               <w:rPr>
                 <w:rFonts w:ascii="Calibri Light" w:hAnsi="Calibri Light" w:cs="Calibri Light"/>
               </w:rPr>
@@ -1491,6 +1579,7 @@
           </w:tcPr>
           <w:p>
             <w:pPr>
+              <w:jc w:val="both"/>
               <w:rPr>
                 <w:rFonts w:ascii="Calibri Light" w:hAnsi="Calibri Light" w:cs="Calibri Light"/>
               </w:rPr>
@@ -1521,6 +1610,7 @@
                 <w:ilvl w:val="0"/>
                 <w:numId w:val="12"/>
               </w:numPr>
+              <w:jc w:val="both"/>
               <w:rPr>
                 <w:rFonts w:ascii="Calibri Light" w:hAnsi="Calibri Light" w:cs="Calibri Light"/>
               </w:rPr>
@@ -1560,6 +1650,7 @@
           </w:tcPr>
           <w:p>
             <w:pPr>
+              <w:jc w:val="both"/>
               <w:rPr>
                 <w:rFonts w:ascii="Calibri Light" w:hAnsi="Calibri Light" w:cs="Calibri Light"/>
               </w:rPr>
@@ -1591,6 +1682,7 @@
                 <w:ilvl w:val="0"/>
                 <w:numId w:val="12"/>
               </w:numPr>
+              <w:jc w:val="both"/>
               <w:rPr>
                 <w:rFonts w:ascii="Calibri Light" w:hAnsi="Calibri Light" w:cs="Calibri Light"/>
               </w:rPr>
@@ -1615,6 +1707,7 @@
                 <w:ilvl w:val="0"/>
                 <w:numId w:val="12"/>
               </w:numPr>
+              <w:jc w:val="both"/>
               <w:rPr>
                 <w:rFonts w:ascii="Calibri Light" w:hAnsi="Calibri Light" w:cs="Calibri Light"/>
               </w:rPr>
@@ -1633,6 +1726,7 @@
                 <w:ilvl w:val="0"/>
                 <w:numId w:val="12"/>
               </w:numPr>
+              <w:jc w:val="both"/>
               <w:rPr>
                 <w:rFonts w:ascii="Calibri Light" w:hAnsi="Calibri Light" w:cs="Calibri Light"/>
               </w:rPr>
@@ -1660,6 +1754,7 @@
           </w:tcPr>
           <w:p>
             <w:pPr>
+              <w:jc w:val="both"/>
               <w:rPr>
                 <w:rFonts w:ascii="Calibri Light" w:hAnsi="Calibri Light" w:cs="Calibri Light"/>
               </w:rPr>
@@ -1690,6 +1785,7 @@
                 <w:ilvl w:val="0"/>
                 <w:numId w:val="12"/>
               </w:numPr>
+              <w:jc w:val="both"/>
               <w:rPr>
                 <w:rFonts w:ascii="Calibri Light" w:hAnsi="Calibri Light" w:cs="Calibri Light"/>
               </w:rPr>
@@ -1726,6 +1822,7 @@
                 <w:ilvl w:val="0"/>
                 <w:numId w:val="12"/>
               </w:numPr>
+              <w:jc w:val="both"/>
               <w:rPr>
                 <w:rFonts w:ascii="Calibri Light" w:hAnsi="Calibri Light" w:cs="Calibri Light"/>
               </w:rPr>
@@ -1744,6 +1841,7 @@
                 <w:ilvl w:val="0"/>
                 <w:numId w:val="12"/>
               </w:numPr>
+              <w:jc w:val="both"/>
               <w:rPr>
                 <w:rFonts w:ascii="Calibri Light" w:hAnsi="Calibri Light" w:cs="Calibri Light"/>
               </w:rPr>
@@ -1771,6 +1869,7 @@
           </w:tcPr>
           <w:p>
             <w:pPr>
+              <w:jc w:val="both"/>
               <w:rPr>
                 <w:rFonts w:ascii="Calibri Light" w:hAnsi="Calibri Light" w:cs="Calibri Light"/>
               </w:rPr>
@@ -1801,6 +1900,7 @@
                 <w:ilvl w:val="0"/>
                 <w:numId w:val="12"/>
               </w:numPr>
+              <w:jc w:val="both"/>
               <w:rPr>
                 <w:rFonts w:ascii="Calibri Light" w:hAnsi="Calibri Light" w:cs="Calibri Light"/>
               </w:rPr>
@@ -1817,6 +1917,7 @@
     </w:tbl>
     <w:p>
       <w:pPr>
+        <w:jc w:val="both"/>
         <w:rPr>
           <w:rFonts w:ascii="Calibri Light" w:hAnsi="Calibri Light" w:cs="Calibri Light"/>
           <w:b/>
@@ -1825,6 +1926,7 @@
     </w:p>
     <w:p>
       <w:pPr>
+        <w:jc w:val="both"/>
         <w:rPr>
           <w:rFonts w:ascii="Calibri Light" w:hAnsi="Calibri Light" w:cs="Calibri Light"/>
           <w:b/>
@@ -1834,6 +1936,7 @@
     <w:p>
       <w:pPr>
         <w:spacing w:after="240"/>
+        <w:jc w:val="both"/>
         <w:rPr>
           <w:rFonts w:ascii="Calibri Light" w:hAnsi="Calibri Light" w:cs="Calibri Light"/>
           <w:b/>
@@ -1854,6 +1957,7 @@
     <w:p>
       <w:pPr>
         <w:spacing w:after="240"/>
+        <w:jc w:val="both"/>
         <w:rPr>
           <w:rFonts w:ascii="Calibri Light" w:hAnsi="Calibri Light" w:cs="Calibri Light"/>
           <w:bCs/>
@@ -1877,6 +1981,7 @@
     <w:p>
       <w:pPr>
         <w:spacing w:after="240"/>
+        <w:jc w:val="both"/>
         <w:rPr>
           <w:rFonts w:ascii="Calibri Light" w:hAnsi="Calibri Light" w:cs="Calibri Light"/>
           <w:bCs/>
@@ -1907,6 +2012,7 @@
     <w:p>
       <w:pPr>
         <w:spacing w:after="240"/>
+        <w:jc w:val="both"/>
         <w:rPr>
           <w:rFonts w:ascii="Calibri Light" w:hAnsi="Calibri Light" w:cs="Calibri Light"/>
           <w:bCs/>
@@ -1916,6 +2022,7 @@
     <w:p>
       <w:pPr>
         <w:spacing w:after="240"/>
+        <w:jc w:val="both"/>
         <w:rPr>
           <w:rFonts w:ascii="Calibri Light" w:hAnsi="Calibri Light" w:cs="Calibri Light"/>
           <w:bCs/>
@@ -1945,6 +2052,7 @@
     <w:p>
       <w:pPr>
         <w:spacing w:after="240"/>
+        <w:jc w:val="both"/>
         <w:rPr>
           <w:rFonts w:ascii="Calibri Light" w:hAnsi="Calibri Light" w:cs="Calibri Light"/>
           <w:bCs/>
@@ -1961,6 +2069,7 @@
     <w:p>
       <w:pPr>
         <w:spacing w:after="240"/>
+        <w:jc w:val="both"/>
         <w:rPr>
           <w:rFonts w:ascii="Calibri Light" w:hAnsi="Calibri Light" w:cs="Calibri Light"/>
         </w:rPr>
@@ -1971,6 +2080,41 @@
         </w:rPr>
         <w:t>Firebase operates on a “pay for what you use” plan. If the website generates sufficient traffic, the Free plan firebase offers may be insufficient. Therefore, users will have a limit on the number of lists they can use. A premium membership feature could be offered. Premium users would be able to remove this limitation, as well as get a few bonuses such as no advertisements and possible free goodies from any sponsors.</w:t>
       </w:r>
+    </w:p>
+    <w:p>
+      <w:pPr>
+        <w:spacing w:after="240"/>
+        <w:jc w:val="both"/>
+        <w:rPr>
+          <w:rFonts w:ascii="Calibri Light" w:hAnsi="Calibri Light" w:cs="Calibri Light"/>
+        </w:rPr>
+      </w:pPr>
+      <w:r>
+        <w:rPr>
+          <w:rFonts w:ascii="Calibri Light" w:hAnsi="Calibri Light" w:cs="Calibri Light"/>
+        </w:rPr>
+        <w:t xml:space="preserve">We could also make this a subscription-based service. Users would get 3 months free, and then they will have to pay a small subscription fee to continue using it. This fee could be paid through </w:t>
+      </w:r>
+      <w:r>
+        <w:rPr>
+          <w:rFonts w:ascii="Calibri Light" w:hAnsi="Calibri Light" w:cs="Calibri Light"/>
+        </w:rPr>
+        <w:t xml:space="preserve">Credit Cards, </w:t>
+      </w:r>
+      <w:r>
+        <w:rPr>
+          <w:rFonts w:ascii="Calibri Light" w:hAnsi="Calibri Light" w:cs="Calibri Light"/>
+        </w:rPr>
+        <w:t>Google Pay</w:t>
+      </w:r>
+      <w:r>
+        <w:rPr>
+          <w:rFonts w:ascii="Calibri Light" w:hAnsi="Calibri Light" w:cs="Calibri Light"/>
+        </w:rPr>
+        <w:t xml:space="preserve"> or bKash.</w:t>
+      </w:r>
+      <w:bookmarkStart w:id="1" w:name="_GoBack"/>
+      <w:bookmarkEnd w:id="1"/>
     </w:p>
     <w:sectPr>
       <w:pgSz w:w="12240" w:h="15840"/>
@@ -1985,7 +2129,7 @@
 </file>
 
 <file path=word/numbering.xml><?xml version="1.0" encoding="utf-8"?>
-<w:numbering xmlns:wpc="http://schemas.microsoft.com/office/word/2010/wordprocessingCanvas" xmlns:cx="http://schemas.microsoft.com/office/drawing/2014/chartex" xmlns:cx1="http://schemas.microsoft.com/office/drawing/2015/9/8/chartex" xmlns:cx2="http://schemas.microsoft.com/office/drawing/2015/10/21/chartex" xmlns:cx3="http://schemas.microsoft.com/office/drawing/2016/5/9/chartex" xmlns:cx4="http://schemas.microsoft.com/office/drawing/2016/5/10/chartex" xmlns:cx5="http://schemas.microsoft.com/office/drawing/2016/5/11/chartex" xmlns:cx6="http://schemas.microsoft.com/office/drawing/2016/5/12/chartex" xmlns:cx7="http://schemas.microsoft.com/office/drawing/2016/5/13/chartex" xmlns:cx8="http://schemas.microsoft.com/office/drawing/2016/5/14/chartex" xmlns:mc="http://schemas.openxmlformats.org/markup-compatibility/2006" xmlns:aink="http://schemas.microsoft.com/office/drawing/2016/ink" xmlns:am3d="http://schemas.microsoft.com/office/drawing/2017/model3d" xmlns:o="urn:schemas-microsoft-com:office:office" xmlns:r="http://schemas.openxmlformats.org/officeDocument/2006/relationships" xmlns:m="http://schemas.openxmlformats.org/officeDocument/2006/math" xmlns:v="urn:schemas-microsoft-com:vml" xmlns:wp14="http://schemas.microsoft.com/office/word/2010/wordprocessingDrawing" xmlns:wp="http://schemas.openxmlformats.org/drawingml/2006/wordprocessingDrawing" xmlns:w10="urn:schemas-microsoft-com:office:word" xmlns:w="http://schemas.openxmlformats.org/wordprocessingml/2006/main" xmlns:w14="http://schemas.microsoft.com/office/word/2010/wordml" xmlns:w15="http://schemas.microsoft.com/office/word/2012/wordml" xmlns:w16cid="http://schemas.microsoft.com/office/word/2016/wordml/cid" xmlns:w16se="http://schemas.microsoft.com/office/word/2015/wordml/symex" xmlns:wpg="http://schemas.microsoft.com/office/word/2010/wordprocessingGroup" xmlns:wpi="http://schemas.microsoft.com/office/word/2010/wordprocessingInk" xmlns:wne="http://schemas.microsoft.com/office/word/2006/wordml" xmlns:wps="http://schemas.microsoft.com/office/word/2010/wordprocessingShape" mc:Ignorable="w14 w15 w16se w16cid wp14">
+<w:numbering xmlns:wpc="http://schemas.microsoft.com/office/word/2010/wordprocessingCanvas" xmlns:mc="http://schemas.openxmlformats.org/markup-compatibility/2006" xmlns:o="urn:schemas-microsoft-com:office:office" xmlns:r="http://schemas.openxmlformats.org/officeDocument/2006/relationships" xmlns:m="http://schemas.openxmlformats.org/officeDocument/2006/math" xmlns:v="urn:schemas-microsoft-com:vml" xmlns:wp14="http://schemas.microsoft.com/office/word/2010/wordprocessingDrawing" xmlns:wp="http://schemas.openxmlformats.org/drawingml/2006/wordprocessingDrawing" xmlns:w10="urn:schemas-microsoft-com:office:word" xmlns:w="http://schemas.openxmlformats.org/wordprocessingml/2006/main" xmlns:w14="http://schemas.microsoft.com/office/word/2010/wordml" xmlns:w15="http://schemas.microsoft.com/office/word/2012/wordml" xmlns:wpg="http://schemas.microsoft.com/office/word/2010/wordprocessingGroup" xmlns:wpi="http://schemas.microsoft.com/office/word/2010/wordprocessingInk" xmlns:wne="http://schemas.microsoft.com/office/word/2006/wordml" xmlns:wps="http://schemas.microsoft.com/office/word/2010/wordprocessingShape" mc:Ignorable="w14 w15 wp14">
   <w:abstractNum w:abstractNumId="0" w15:restartNumberingAfterBreak="0">
     <w:nsid w:val="02245EE9"/>
     <w:multiLevelType w:val="hybridMultilevel"/>
@@ -1996,7 +2140,7 @@
       <w:lvlText w:val=""/>
       <w:lvlJc w:val="left"/>
       <w:pPr>
-        <w:ind w:left="360" w:hanging="360"/>
+        <w:ind w:left="450" w:hanging="360"/>
       </w:pPr>
       <w:rPr>
         <w:rFonts w:ascii="Symbol" w:hAnsi="Symbol" w:hint="default"/>
@@ -2008,7 +2152,7 @@
       <w:lvlText w:val="o"/>
       <w:lvlJc w:val="left"/>
       <w:pPr>
-        <w:ind w:left="1080" w:hanging="360"/>
+        <w:ind w:left="1170" w:hanging="360"/>
       </w:pPr>
       <w:rPr>
         <w:rFonts w:ascii="Courier New" w:hAnsi="Courier New" w:cs="Courier New" w:hint="default"/>
@@ -2020,7 +2164,7 @@
       <w:lvlText w:val=""/>
       <w:lvlJc w:val="left"/>
       <w:pPr>
-        <w:ind w:left="1800" w:hanging="360"/>
+        <w:ind w:left="1890" w:hanging="360"/>
       </w:pPr>
       <w:rPr>
         <w:rFonts w:ascii="Wingdings" w:hAnsi="Wingdings" w:hint="default"/>
@@ -2032,7 +2176,7 @@
       <w:lvlText w:val=""/>
       <w:lvlJc w:val="left"/>
       <w:pPr>
-        <w:ind w:left="2520" w:hanging="360"/>
+        <w:ind w:left="2610" w:hanging="360"/>
       </w:pPr>
       <w:rPr>
         <w:rFonts w:ascii="Symbol" w:hAnsi="Symbol" w:hint="default"/>
@@ -2044,7 +2188,7 @@
       <w:lvlText w:val="o"/>
       <w:lvlJc w:val="left"/>
       <w:pPr>
-        <w:ind w:left="3240" w:hanging="360"/>
+        <w:ind w:left="3330" w:hanging="360"/>
       </w:pPr>
       <w:rPr>
         <w:rFonts w:ascii="Courier New" w:hAnsi="Courier New" w:cs="Courier New" w:hint="default"/>
@@ -2056,7 +2200,7 @@
       <w:lvlText w:val=""/>
       <w:lvlJc w:val="left"/>
       <w:pPr>
-        <w:ind w:left="3960" w:hanging="360"/>
+        <w:ind w:left="4050" w:hanging="360"/>
       </w:pPr>
       <w:rPr>
         <w:rFonts w:ascii="Wingdings" w:hAnsi="Wingdings" w:hint="default"/>
@@ -2068,7 +2212,7 @@
       <w:lvlText w:val=""/>
       <w:lvlJc w:val="left"/>
       <w:pPr>
-        <w:ind w:left="4680" w:hanging="360"/>
+        <w:ind w:left="4770" w:hanging="360"/>
       </w:pPr>
       <w:rPr>
         <w:rFonts w:ascii="Symbol" w:hAnsi="Symbol" w:hint="default"/>
@@ -2080,7 +2224,7 @@
       <w:lvlText w:val="o"/>
       <w:lvlJc w:val="left"/>
       <w:pPr>
-        <w:ind w:left="5400" w:hanging="360"/>
+        <w:ind w:left="5490" w:hanging="360"/>
       </w:pPr>
       <w:rPr>
         <w:rFonts w:ascii="Courier New" w:hAnsi="Courier New" w:cs="Courier New" w:hint="default"/>
@@ -2092,7 +2236,7 @@
       <w:lvlText w:val=""/>
       <w:lvlJc w:val="left"/>
       <w:pPr>
-        <w:ind w:left="6120" w:hanging="360"/>
+        <w:ind w:left="6210" w:hanging="360"/>
       </w:pPr>
       <w:rPr>
         <w:rFonts w:ascii="Wingdings" w:hAnsi="Wingdings" w:hint="default"/>
@@ -2448,7 +2592,7 @@
       <w:lvlText w:val="o"/>
       <w:lvlJc w:val="left"/>
       <w:pPr>
-        <w:ind w:left="360" w:hanging="360"/>
+        <w:ind w:left="540" w:hanging="360"/>
       </w:pPr>
       <w:rPr>
         <w:rFonts w:ascii="Courier New" w:hAnsi="Courier New" w:cs="Courier New" w:hint="default"/>
@@ -2462,7 +2606,7 @@
       <w:lvlText w:val="o"/>
       <w:lvlJc w:val="left"/>
       <w:pPr>
-        <w:ind w:left="1440" w:hanging="360"/>
+        <w:ind w:left="1620" w:hanging="360"/>
       </w:pPr>
       <w:rPr>
         <w:rFonts w:ascii="Courier New" w:hAnsi="Courier New" w:cs="Courier New" w:hint="default"/>
@@ -2474,7 +2618,7 @@
       <w:lvlText w:val=""/>
       <w:lvlJc w:val="left"/>
       <w:pPr>
-        <w:ind w:left="2160" w:hanging="360"/>
+        <w:ind w:left="2340" w:hanging="360"/>
       </w:pPr>
       <w:rPr>
         <w:rFonts w:ascii="Wingdings" w:hAnsi="Wingdings" w:hint="default"/>
@@ -2486,7 +2630,7 @@
       <w:lvlText w:val=""/>
       <w:lvlJc w:val="left"/>
       <w:pPr>
-        <w:ind w:left="2880" w:hanging="360"/>
+        <w:ind w:left="3060" w:hanging="360"/>
       </w:pPr>
       <w:rPr>
         <w:rFonts w:ascii="Symbol" w:hAnsi="Symbol" w:hint="default"/>
@@ -2498,7 +2642,7 @@
       <w:lvlText w:val="o"/>
       <w:lvlJc w:val="left"/>
       <w:pPr>
-        <w:ind w:left="3600" w:hanging="360"/>
+        <w:ind w:left="3780" w:hanging="360"/>
       </w:pPr>
       <w:rPr>
         <w:rFonts w:ascii="Courier New" w:hAnsi="Courier New" w:cs="Courier New" w:hint="default"/>
@@ -2510,7 +2654,7 @@
       <w:lvlText w:val=""/>
       <w:lvlJc w:val="left"/>
       <w:pPr>
-        <w:ind w:left="4320" w:hanging="360"/>
+        <w:ind w:left="4500" w:hanging="360"/>
       </w:pPr>
       <w:rPr>
         <w:rFonts w:ascii="Wingdings" w:hAnsi="Wingdings" w:hint="default"/>
@@ -2522,7 +2666,7 @@
       <w:lvlText w:val=""/>
       <w:lvlJc w:val="left"/>
       <w:pPr>
-        <w:ind w:left="5040" w:hanging="360"/>
+        <w:ind w:left="5220" w:hanging="360"/>
       </w:pPr>
       <w:rPr>
         <w:rFonts w:ascii="Symbol" w:hAnsi="Symbol" w:hint="default"/>
@@ -2534,7 +2678,7 @@
       <w:lvlText w:val="o"/>
       <w:lvlJc w:val="left"/>
       <w:pPr>
-        <w:ind w:left="5760" w:hanging="360"/>
+        <w:ind w:left="5940" w:hanging="360"/>
       </w:pPr>
       <w:rPr>
         <w:rFonts w:ascii="Courier New" w:hAnsi="Courier New" w:cs="Courier New" w:hint="default"/>
@@ -2546,7 +2690,7 @@
       <w:lvlText w:val=""/>
       <w:lvlJc w:val="left"/>
       <w:pPr>
-        <w:ind w:left="6480" w:hanging="360"/>
+        <w:ind w:left="6660" w:hanging="360"/>
       </w:pPr>
       <w:rPr>
         <w:rFonts w:ascii="Wingdings" w:hAnsi="Wingdings" w:hint="default"/>
@@ -3388,7 +3532,7 @@
 </file>
 
 <file path=word/styles.xml><?xml version="1.0" encoding="utf-8"?>
-<w:styles xmlns:mc="http://schemas.openxmlformats.org/markup-compatibility/2006" xmlns:r="http://schemas.openxmlformats.org/officeDocument/2006/relationships" xmlns:w="http://schemas.openxmlformats.org/wordprocessingml/2006/main" xmlns:w14="http://schemas.microsoft.com/office/word/2010/wordml" xmlns:w15="http://schemas.microsoft.com/office/word/2012/wordml" xmlns:w16cid="http://schemas.microsoft.com/office/word/2016/wordml/cid" xmlns:w16se="http://schemas.microsoft.com/office/word/2015/wordml/symex" mc:Ignorable="w14 w15 w16se w16cid">
+<w:styles xmlns:mc="http://schemas.openxmlformats.org/markup-compatibility/2006" xmlns:r="http://schemas.openxmlformats.org/officeDocument/2006/relationships" xmlns:w="http://schemas.openxmlformats.org/wordprocessingml/2006/main" xmlns:w14="http://schemas.microsoft.com/office/word/2010/wordml" xmlns:w15="http://schemas.microsoft.com/office/word/2012/wordml" mc:Ignorable="w14 w15">
   <w:docDefaults>
     <w:rPrDefault>
       <w:rPr>
@@ -3404,7 +3548,7 @@
       </w:pPr>
     </w:pPrDefault>
   </w:docDefaults>
-  <w:latentStyles w:defLockedState="0" w:defUIPriority="99" w:defSemiHidden="0" w:defUnhideWhenUsed="0" w:defQFormat="0" w:count="376">
+  <w:latentStyles w:defLockedState="0" w:defUIPriority="99" w:defSemiHidden="0" w:defUnhideWhenUsed="0" w:defQFormat="0" w:count="371">
     <w:lsdException w:name="Normal" w:uiPriority="0" w:qFormat="1"/>
     <w:lsdException w:name="heading 1" w:uiPriority="9" w:qFormat="1"/>
     <w:lsdException w:name="heading 2" w:semiHidden="1" w:uiPriority="9" w:unhideWhenUsed="1" w:qFormat="1"/>
@@ -3776,11 +3920,6 @@
     <w:lsdException w:name="List Table 5 Dark Accent 6" w:uiPriority="50"/>
     <w:lsdException w:name="List Table 6 Colorful Accent 6" w:uiPriority="51"/>
     <w:lsdException w:name="List Table 7 Colorful Accent 6" w:uiPriority="52"/>
-    <w:lsdException w:name="Mention" w:semiHidden="1" w:unhideWhenUsed="1"/>
-    <w:lsdException w:name="Smart Hyperlink" w:semiHidden="1" w:unhideWhenUsed="1"/>
-    <w:lsdException w:name="Hashtag" w:semiHidden="1" w:unhideWhenUsed="1"/>
-    <w:lsdException w:name="Unresolved Mention" w:semiHidden="1" w:unhideWhenUsed="1"/>
-    <w:lsdException w:name="Smart Link" w:semiHidden="1" w:unhideWhenUsed="1"/>
   </w:latentStyles>
   <w:style w:type="paragraph" w:default="1" w:styleId="Normal">
     <w:name w:val="Normal"/>
@@ -3903,6 +4042,7 @@
   <w:style w:type="character" w:default="1" w:styleId="DefaultParagraphFont">
     <w:name w:val="Default Paragraph Font"/>
     <w:uiPriority w:val="1"/>
+    <w:semiHidden/>
     <w:unhideWhenUsed/>
   </w:style>
   <w:style w:type="table" w:default="1" w:styleId="TableNormal">
@@ -4055,7 +4195,7 @@
       <w:u w:val="single"/>
     </w:rPr>
   </w:style>
-  <w:style w:type="character" w:styleId="UnresolvedMention">
+  <w:style w:type="character" w:customStyle="1" w:styleId="UnresolvedMention">
     <w:name w:val="Unresolved Mention"/>
     <w:basedOn w:val="DefaultParagraphFont"/>
     <w:uiPriority w:val="99"/>

</xml_diff>